<commit_message>
cicd jenkins docker demos and ppts
</commit_message>
<xml_diff>
--- a/initialStepsAfterInstall.docx
+++ b/initialStepsAfterInstall.docx
@@ -4,6 +4,22 @@
   <w:body>
     <w:p>
       <w:pPr>
+        <w:ind w:left="720" w:hanging="360"/>
+      </w:pPr>
+      <w:r>
+        <w:t>Port localhost 8089</w:t>
+      </w:r>
+    </w:p>
+    <w:p>
+      <w:pPr>
+        <w:ind w:left="720" w:hanging="360"/>
+      </w:pPr>
+      <w:r>
+        <w:t>Cred :     sangeeta-brewtechblue   San_std</w:t>
+      </w:r>
+    </w:p>
+    <w:p>
+      <w:pPr>
         <w:pStyle w:val="ListParagraph"/>
         <w:numPr>
           <w:ilvl w:val="0"/>
@@ -13,142 +29,6 @@
           <w:lang w:val="en-US"/>
         </w:rPr>
       </w:pPr>
-      <w:r>
-        <w:rPr>
-          <w:lang w:val="en-US"/>
-        </w:rPr>
-        <w:t xml:space="preserve">Dashboard :-&gt;manage </w:t>
-      </w:r>
-      <w:proofErr w:type="gramStart"/>
-      <w:r>
-        <w:rPr>
-          <w:lang w:val="en-US"/>
-        </w:rPr>
-        <w:t>Jenkins :</w:t>
-      </w:r>
-      <w:proofErr w:type="gramEnd"/>
-      <w:r>
-        <w:rPr>
-          <w:lang w:val="en-US"/>
-        </w:rPr>
-        <w:t xml:space="preserve">  </w:t>
-      </w:r>
-      <w:proofErr w:type="spellStart"/>
-      <w:r>
-        <w:rPr>
-          <w:lang w:val="en-US"/>
-        </w:rPr>
-        <w:t>systemconf</w:t>
-      </w:r>
-      <w:proofErr w:type="spellEnd"/>
-      <w:r>
-        <w:rPr>
-          <w:lang w:val="en-US"/>
-        </w:rPr>
-        <w:t>-&gt; plugins</w:t>
-      </w:r>
-    </w:p>
-    <w:p>
-      <w:pPr>
-        <w:pStyle w:val="ListParagraph"/>
-        <w:rPr>
-          <w:lang w:val="en-US"/>
-        </w:rPr>
-      </w:pPr>
-      <w:proofErr w:type="gramStart"/>
-      <w:r>
-        <w:rPr>
-          <w:lang w:val="en-US"/>
-        </w:rPr>
-        <w:t>Available :</w:t>
-      </w:r>
-      <w:proofErr w:type="gramEnd"/>
-      <w:r>
-        <w:rPr>
-          <w:lang w:val="en-US"/>
-        </w:rPr>
-        <w:t xml:space="preserve"> </w:t>
-      </w:r>
-      <w:proofErr w:type="spellStart"/>
-      <w:r>
-        <w:rPr>
-          <w:lang w:val="en-US"/>
-        </w:rPr>
-        <w:t>github</w:t>
-      </w:r>
-      <w:proofErr w:type="spellEnd"/>
-      <w:r>
-        <w:rPr>
-          <w:lang w:val="en-US"/>
-        </w:rPr>
-        <w:t xml:space="preserve"> </w:t>
-      </w:r>
-    </w:p>
-    <w:p>
-      <w:pPr>
-        <w:pStyle w:val="ListParagraph"/>
-        <w:rPr>
-          <w:lang w:val="en-US"/>
-        </w:rPr>
-      </w:pPr>
-      <w:proofErr w:type="gramStart"/>
-      <w:r>
-        <w:rPr>
-          <w:lang w:val="en-US"/>
-        </w:rPr>
-        <w:t>Install :</w:t>
-      </w:r>
-      <w:proofErr w:type="gramEnd"/>
-      <w:r>
-        <w:rPr>
-          <w:lang w:val="en-US"/>
-        </w:rPr>
-        <w:t xml:space="preserve"> maven-integration</w:t>
-      </w:r>
-    </w:p>
-    <w:p>
-      <w:pPr>
-        <w:pStyle w:val="ListParagraph"/>
-        <w:rPr>
-          <w:lang w:val="en-US"/>
-        </w:rPr>
-      </w:pPr>
-      <w:r>
-        <w:rPr>
-          <w:lang w:val="en-US"/>
-        </w:rPr>
-        <w:t xml:space="preserve">                Pipeline maven integration</w:t>
-      </w:r>
-    </w:p>
-    <w:p>
-      <w:pPr>
-        <w:pStyle w:val="ListParagraph"/>
-        <w:rPr>
-          <w:lang w:val="en-US"/>
-        </w:rPr>
-      </w:pPr>
-      <w:r>
-        <w:rPr>
-          <w:lang w:val="en-US"/>
-        </w:rPr>
-        <w:t xml:space="preserve">Install:  </w:t>
-      </w:r>
-      <w:proofErr w:type="spellStart"/>
-      <w:proofErr w:type="gramStart"/>
-      <w:r>
-        <w:rPr>
-          <w:lang w:val="en-US"/>
-        </w:rPr>
-        <w:t>Docker,Docker</w:t>
-      </w:r>
-      <w:proofErr w:type="spellEnd"/>
-      <w:proofErr w:type="gramEnd"/>
-      <w:r>
-        <w:rPr>
-          <w:lang w:val="en-US"/>
-        </w:rPr>
-        <w:t xml:space="preserve"> commons, docker-build-step, docker compose build step</w:t>
-      </w:r>
     </w:p>
     <w:p>
       <w:pPr>
@@ -165,21 +45,81 @@
         <w:rPr>
           <w:lang w:val="en-US"/>
         </w:rPr>
-        <w:t xml:space="preserve">After plugin install, restart </w:t>
+        <w:t>Dashboard :-&gt;manage Jenkins :  systemconf-&gt; plugins</w:t>
       </w:r>
-      <w:proofErr w:type="gramStart"/>
+    </w:p>
+    <w:p>
+      <w:pPr>
+        <w:pStyle w:val="ListParagraph"/>
+        <w:rPr>
+          <w:lang w:val="en-US"/>
+        </w:rPr>
+      </w:pPr>
       <w:r>
         <w:rPr>
           <w:lang w:val="en-US"/>
         </w:rPr>
-        <w:t>Jenkins :</w:t>
+        <w:t xml:space="preserve">Available : github </w:t>
       </w:r>
-      <w:proofErr w:type="gramEnd"/>
+    </w:p>
+    <w:p>
+      <w:pPr>
+        <w:pStyle w:val="ListParagraph"/>
+        <w:rPr>
+          <w:lang w:val="en-US"/>
+        </w:rPr>
+      </w:pPr>
       <w:r>
         <w:rPr>
           <w:lang w:val="en-US"/>
         </w:rPr>
-        <w:t xml:space="preserve"> (from system services / or localhost:8089/Jenkins/restart)</w:t>
+        <w:t>Install : maven-integration</w:t>
+      </w:r>
+    </w:p>
+    <w:p>
+      <w:pPr>
+        <w:pStyle w:val="ListParagraph"/>
+        <w:rPr>
+          <w:lang w:val="en-US"/>
+        </w:rPr>
+      </w:pPr>
+      <w:r>
+        <w:rPr>
+          <w:lang w:val="en-US"/>
+        </w:rPr>
+        <w:t xml:space="preserve">                Pipeline maven integration</w:t>
+      </w:r>
+    </w:p>
+    <w:p>
+      <w:pPr>
+        <w:pStyle w:val="ListParagraph"/>
+        <w:rPr>
+          <w:lang w:val="en-US"/>
+        </w:rPr>
+      </w:pPr>
+      <w:r>
+        <w:rPr>
+          <w:lang w:val="en-US"/>
+        </w:rPr>
+        <w:t>Install:  Docker,Docker commons, docker-build-step, docker compose build step</w:t>
+      </w:r>
+    </w:p>
+    <w:p>
+      <w:pPr>
+        <w:pStyle w:val="ListParagraph"/>
+        <w:numPr>
+          <w:ilvl w:val="0"/>
+          <w:numId w:val="1"/>
+        </w:numPr>
+        <w:rPr>
+          <w:lang w:val="en-US"/>
+        </w:rPr>
+      </w:pPr>
+      <w:r>
+        <w:rPr>
+          <w:lang w:val="en-US"/>
+        </w:rPr>
+        <w:t>After plugin install, restart Jenkins : (from system services / or localhost:8089/Jenkins/restart)</w:t>
       </w:r>
     </w:p>
     <w:p>

</xml_diff>